<commit_message>
updating code and pushing commits tied to diff email
</commit_message>
<xml_diff>
--- a/Project/presentation1_outline.docx
+++ b/Project/presentation1_outline.docx
@@ -77,10 +77,19 @@
         <w:ind w:left="720"/>
       </w:pPr>
       <w:r>
-        <w:t>Using a</w:t>
-      </w:r>
-      <w:r>
-        <w:t xml:space="preserve"> 1 year rolling window; Bollinger bands and rolling average:</w:t>
+        <w:t xml:space="preserve">Using a </w:t>
+      </w:r>
+      <w:r>
+        <w:t xml:space="preserve">30 day rolling window; </w:t>
+      </w:r>
+      <w:r>
+        <w:t>Bollinger bands and rolling average</w:t>
+      </w:r>
+      <w:r>
+        <w:t>/SDs</w:t>
+      </w:r>
+      <w:r>
+        <w:t>:</w:t>
       </w:r>
     </w:p>
     <w:p>
@@ -91,6 +100,63 @@
         <w:rPr>
           <w:noProof/>
         </w:rPr>
+        <w:drawing>
+          <wp:inline distT="0" distB="0" distL="0" distR="0" wp14:anchorId="329438DB" wp14:editId="515BC389">
+            <wp:extent cx="6563134" cy="2628900"/>
+            <wp:effectExtent l="0" t="0" r="9525" b="0"/>
+            <wp:docPr id="12" name="Picture 12" descr="Chart&#10;&#10;Description automatically generated"/>
+            <wp:cNvGraphicFramePr>
+              <a:graphicFrameLocks xmlns:a="http://schemas.openxmlformats.org/drawingml/2006/main" noChangeAspect="1"/>
+            </wp:cNvGraphicFramePr>
+            <a:graphic xmlns:a="http://schemas.openxmlformats.org/drawingml/2006/main">
+              <a:graphicData uri="http://schemas.openxmlformats.org/drawingml/2006/picture">
+                <pic:pic xmlns:pic="http://schemas.openxmlformats.org/drawingml/2006/picture">
+                  <pic:nvPicPr>
+                    <pic:cNvPr id="12" name="Picture 12" descr="Chart&#10;&#10;Description automatically generated"/>
+                    <pic:cNvPicPr/>
+                  </pic:nvPicPr>
+                  <pic:blipFill>
+                    <a:blip r:embed="rId6"/>
+                    <a:stretch>
+                      <a:fillRect/>
+                    </a:stretch>
+                  </pic:blipFill>
+                  <pic:spPr>
+                    <a:xfrm>
+                      <a:off x="0" y="0"/>
+                      <a:ext cx="6574028" cy="2633264"/>
+                    </a:xfrm>
+                    <a:prstGeom prst="rect">
+                      <a:avLst/>
+                    </a:prstGeom>
+                  </pic:spPr>
+                </pic:pic>
+              </a:graphicData>
+            </a:graphic>
+          </wp:inline>
+        </w:drawing>
+      </w:r>
+    </w:p>
+    <w:p>
+      <w:pPr>
+        <w:ind w:left="720"/>
+      </w:pPr>
+      <w:r>
+        <w:t>Using a</w:t>
+      </w:r>
+      <w:r>
+        <w:t xml:space="preserve"> 1 year rolling window; </w:t>
+      </w:r>
+    </w:p>
+    <w:p>
+      <w:pPr>
+        <w:ind w:left="720"/>
+      </w:pPr>
+      <w:r>
+        <w:rPr>
+          <w:noProof/>
+        </w:rPr>
+        <w:lastRenderedPageBreak/>
         <w:drawing>
           <wp:inline distT="0" distB="0" distL="0" distR="0" wp14:anchorId="1D4C0436" wp14:editId="5904196B">
             <wp:extent cx="6524625" cy="2609850"/>
@@ -107,7 +173,7 @@
                     <pic:cNvPicPr/>
                   </pic:nvPicPr>
                   <pic:blipFill>
-                    <a:blip r:embed="rId6"/>
+                    <a:blip r:embed="rId7"/>
                     <a:stretch>
                       <a:fillRect/>
                     </a:stretch>
@@ -176,7 +242,7 @@
                     <pic:cNvPicPr/>
                   </pic:nvPicPr>
                   <pic:blipFill>
-                    <a:blip r:embed="rId7"/>
+                    <a:blip r:embed="rId8"/>
                     <a:stretch>
                       <a:fillRect/>
                     </a:stretch>
@@ -205,7 +271,6 @@
         <w:rPr>
           <w:noProof/>
         </w:rPr>
-        <w:lastRenderedPageBreak/>
         <w:drawing>
           <wp:inline distT="0" distB="0" distL="0" distR="0" wp14:anchorId="222DCB41" wp14:editId="5E8CC4FA">
             <wp:extent cx="4057650" cy="2383570"/>
@@ -222,7 +287,7 @@
                     <pic:cNvPicPr/>
                   </pic:nvPicPr>
                   <pic:blipFill>
-                    <a:blip r:embed="rId8"/>
+                    <a:blip r:embed="rId9"/>
                     <a:stretch>
                       <a:fillRect/>
                     </a:stretch>
@@ -251,6 +316,7 @@
         <w:rPr>
           <w:noProof/>
         </w:rPr>
+        <w:lastRenderedPageBreak/>
         <w:drawing>
           <wp:inline distT="0" distB="0" distL="0" distR="0" wp14:anchorId="2B19A422" wp14:editId="28EDE0AD">
             <wp:extent cx="4048125" cy="2242156"/>
@@ -267,7 +333,7 @@
                     <pic:cNvPicPr/>
                   </pic:nvPicPr>
                   <pic:blipFill>
-                    <a:blip r:embed="rId9"/>
+                    <a:blip r:embed="rId10"/>
                     <a:stretch>
                       <a:fillRect/>
                     </a:stretch>
@@ -320,7 +386,7 @@
                     <pic:cNvPicPr/>
                   </pic:nvPicPr>
                   <pic:blipFill>
-                    <a:blip r:embed="rId10"/>
+                    <a:blip r:embed="rId11"/>
                     <a:stretch>
                       <a:fillRect/>
                     </a:stretch>
@@ -349,7 +415,6 @@
         <w:rPr>
           <w:noProof/>
         </w:rPr>
-        <w:lastRenderedPageBreak/>
         <w:drawing>
           <wp:inline distT="0" distB="0" distL="0" distR="0" wp14:anchorId="776CBF77" wp14:editId="3D48068C">
             <wp:extent cx="6343650" cy="2491645"/>
@@ -366,7 +431,7 @@
                     <pic:cNvPicPr/>
                   </pic:nvPicPr>
                   <pic:blipFill>
-                    <a:blip r:embed="rId11"/>
+                    <a:blip r:embed="rId12"/>
                     <a:stretch>
                       <a:fillRect/>
                     </a:stretch>
@@ -407,6 +472,7 @@
         <w:rPr>
           <w:noProof/>
         </w:rPr>
+        <w:lastRenderedPageBreak/>
         <w:drawing>
           <wp:inline distT="0" distB="0" distL="0" distR="0" wp14:anchorId="6DD7BFC9" wp14:editId="2C6D165E">
             <wp:extent cx="6334125" cy="4024515"/>
@@ -423,7 +489,7 @@
                     <pic:cNvPicPr/>
                   </pic:nvPicPr>
                   <pic:blipFill>
-                    <a:blip r:embed="rId12"/>
+                    <a:blip r:embed="rId13"/>
                     <a:stretch>
                       <a:fillRect/>
                     </a:stretch>
@@ -449,6 +515,9 @@
         <w:tab/>
         <w:t>Stabilize the mean by differencing the time-series</w:t>
       </w:r>
+      <w:r>
+        <w:t xml:space="preserve"> </w:t>
+      </w:r>
     </w:p>
     <w:p>
       <w:pPr>
@@ -458,7 +527,6 @@
         <w:rPr>
           <w:noProof/>
         </w:rPr>
-        <w:lastRenderedPageBreak/>
         <w:drawing>
           <wp:inline distT="0" distB="0" distL="0" distR="0" wp14:anchorId="5C296946" wp14:editId="1710213E">
             <wp:extent cx="6346313" cy="4048125"/>
@@ -475,7 +543,7 @@
                     <pic:cNvPicPr/>
                   </pic:nvPicPr>
                   <pic:blipFill>
-                    <a:blip r:embed="rId13"/>
+                    <a:blip r:embed="rId14"/>
                     <a:stretch>
                       <a:fillRect/>
                     </a:stretch>
@@ -522,6 +590,7 @@
         <w:rPr>
           <w:noProof/>
         </w:rPr>
+        <w:lastRenderedPageBreak/>
         <w:drawing>
           <wp:inline distT="0" distB="0" distL="0" distR="0" wp14:anchorId="0E575EF5" wp14:editId="7DF04FE8">
             <wp:extent cx="6377800" cy="4343400"/>
@@ -538,7 +607,7 @@
                     <pic:cNvPicPr/>
                   </pic:nvPicPr>
                   <pic:blipFill>
-                    <a:blip r:embed="rId14"/>
+                    <a:blip r:embed="rId15"/>
                     <a:stretch>
                       <a:fillRect/>
                     </a:stretch>
@@ -580,7 +649,6 @@
         </w:numPr>
       </w:pPr>
       <w:r>
-        <w:lastRenderedPageBreak/>
         <w:t>F</w:t>
       </w:r>
     </w:p>

</xml_diff>